<commit_message>
"feat(cms): banner admin dynamique complet ✅
- Banner.js fetch API /public-banner automatique
- Formulaire AdminPage : image/texte/boutons éditables
- PUT /api/banner → MongoDB Atlas persistant
- HomePage `<Banner />` → mise à jour instantanée
- CSS AdminPage : form-group, admin-input, button-row
- MongoDB Atlas connecté (cluster0.izbmwty)
- Fixes : productLoading, suppression loading dupliqué
🚀 Système CMS Banner 100% fonctionnel
💾 Données persistantes base Atlas"
</commit_message>
<xml_diff>
--- a/schéma du projet.docx
+++ b/schéma du projet.docx
@@ -631,6 +631,17 @@
     </w:p>
     <w:p>
       <w:r>
+        <w:t>│   │   └── use</w:t>
+      </w:r>
+      <w:r>
+        <w:t>Cart</w:t>
+      </w:r>
+      <w:r>
+        <w:t xml:space="preserve">.js       </w:t>
+      </w:r>
+    </w:p>
+    <w:p>
+      <w:r>
         <w:t>│   │</w:t>
       </w:r>
     </w:p>
@@ -820,6 +831,32 @@
     </w:p>
     <w:p>
       <w:r>
+        <w:t xml:space="preserve">│   │   </w:t>
+      </w:r>
+      <w:r>
+        <w:rPr>
+          <w:rFonts w:ascii="MS Gothic" w:eastAsia="MS Gothic" w:hAnsi="MS Gothic" w:cs="MS Gothic" w:hint="eastAsia"/>
+        </w:rPr>
+        <w:t>├</w:t>
+      </w:r>
+      <w:r>
+        <w:rPr>
+          <w:rFonts w:ascii="Calibri" w:hAnsi="Calibri" w:cs="Calibri"/>
+        </w:rPr>
+        <w:t>──</w:t>
+      </w:r>
+      <w:r>
+        <w:t xml:space="preserve"> </w:t>
+      </w:r>
+      <w:r>
+        <w:t>Layout</w:t>
+      </w:r>
+      <w:r>
+        <w:t xml:space="preserve">.js </w:t>
+      </w:r>
+    </w:p>
+    <w:p>
+      <w:r>
         <w:t>│   │   └── ProtectedAdminRoute.js</w:t>
       </w:r>
     </w:p>
@@ -1099,6 +1136,7 @@
     </w:p>
     <w:p>
       <w:r>
+        <w:lastRenderedPageBreak/>
         <w:t xml:space="preserve">    </w:t>
       </w:r>
       <w:r>
@@ -1157,7 +1195,6 @@
     </w:p>
     <w:p>
       <w:r>
-        <w:lastRenderedPageBreak/>
         <w:t xml:space="preserve">    │</w:t>
       </w:r>
     </w:p>
@@ -1493,6 +1530,17 @@
     </w:p>
     <w:p>
       <w:r>
+        <w:t xml:space="preserve">    │   └── </w:t>
+      </w:r>
+      <w:r>
+        <w:t>banner</w:t>
+      </w:r>
+      <w:r>
+        <w:t>.js</w:t>
+      </w:r>
+    </w:p>
+    <w:p>
+      <w:r>
         <w:t xml:space="preserve">    │</w:t>
       </w:r>
     </w:p>
@@ -1543,13 +1591,39 @@
     </w:p>
     <w:p>
       <w:r>
+        <w:t xml:space="preserve">        </w:t>
+      </w:r>
+      <w:r>
+        <w:rPr>
+          <w:rFonts w:ascii="MS Gothic" w:eastAsia="MS Gothic" w:hAnsi="MS Gothic" w:cs="MS Gothic" w:hint="eastAsia"/>
+        </w:rPr>
+        <w:t>├</w:t>
+      </w:r>
+      <w:r>
+        <w:rPr>
+          <w:rFonts w:ascii="Calibri" w:hAnsi="Calibri" w:cs="Calibri"/>
+        </w:rPr>
+        <w:t>──</w:t>
+      </w:r>
+      <w:r>
+        <w:t xml:space="preserve"> </w:t>
+      </w:r>
+      <w:r>
+        <w:t>banner</w:t>
+      </w:r>
+      <w:r>
+        <w:t>.routes.js</w:t>
+      </w:r>
+    </w:p>
+    <w:p>
+      <w:r>
         <w:t xml:space="preserve">        └── admin.js</w:t>
       </w:r>
     </w:p>
     <w:p>
       <w:r>
         <w:pict w14:anchorId="6E14570F">
-          <v:rect id="_x0000_i1031" style="width:0;height:1.5pt" o:hralign="center" o:hrstd="t" o:hr="t" fillcolor="#a0a0a0" stroked="f"/>
+          <v:rect id="_x0000_i1025" style="width:0;height:1.5pt" o:hralign="center" o:hrstd="t" o:hr="t" fillcolor="#a0a0a0" stroked="f"/>
         </w:pict>
       </w:r>
     </w:p>
@@ -1612,6 +1686,7 @@
         <w:rPr>
           <w:lang w:val="en-US"/>
         </w:rPr>
+        <w:lastRenderedPageBreak/>
         <w:t xml:space="preserve">      |  (</w:t>
       </w:r>
       <w:proofErr w:type="spellStart"/>
@@ -1705,7 +1780,6 @@
         <w:rPr>
           <w:lang w:val="en-US"/>
         </w:rPr>
-        <w:lastRenderedPageBreak/>
         <w:t xml:space="preserve">      </w:t>
       </w:r>
       <w:r>
@@ -2646,6 +2720,7 @@
   <w:style w:type="character" w:default="1" w:styleId="Policepardfaut">
     <w:name w:val="Default Paragraph Font"/>
     <w:uiPriority w:val="1"/>
+    <w:semiHidden/>
     <w:unhideWhenUsed/>
   </w:style>
   <w:style w:type="table" w:default="1" w:styleId="TableauNormal">

</xml_diff>